<commit_message>
remove logo and footer as classified
</commit_message>
<xml_diff>
--- a/01 Inception/03 Archive/SCMBlog_SCMPlan_v0.1.docx
+++ b/01 Inception/03 Archive/SCMBlog_SCMPlan_v0.1.docx
@@ -9,60 +9,6 @@
           <w:rFonts w:ascii="Verdana" w:hAnsi="Verdana"/>
         </w:rPr>
       </w:pPr>
-      <w:r>
-        <w:rPr>
-          <w:rFonts w:ascii="Verdana" w:hAnsi="Verdana"/>
-          <w:noProof/>
-        </w:rPr>
-        <w:drawing>
-          <wp:inline distT="0" distB="0" distL="0" distR="0">
-            <wp:extent cx="1438275" cy="276225"/>
-            <wp:effectExtent l="0" t="0" r="9525" b="9525"/>
-            <wp:docPr id="1" name="Picture 1" descr="Stationary Logo"/>
-            <wp:cNvGraphicFramePr>
-              <a:graphicFrameLocks xmlns:a="http://schemas.openxmlformats.org/drawingml/2006/main" noChangeAspect="1"/>
-            </wp:cNvGraphicFramePr>
-            <a:graphic xmlns:a="http://schemas.openxmlformats.org/drawingml/2006/main">
-              <a:graphicData uri="http://schemas.openxmlformats.org/drawingml/2006/picture">
-                <pic:pic xmlns:pic="http://schemas.openxmlformats.org/drawingml/2006/picture">
-                  <pic:nvPicPr>
-                    <pic:cNvPr id="0" name="Picture 1" descr="Stationary Logo"/>
-                    <pic:cNvPicPr>
-                      <a:picLocks noChangeAspect="1" noChangeArrowheads="1"/>
-                    </pic:cNvPicPr>
-                  </pic:nvPicPr>
-                  <pic:blipFill>
-                    <a:blip r:embed="rId8" cstate="print">
-                      <a:extLst>
-                        <a:ext uri="{28A0092B-C50C-407E-A947-70E740481C1C}">
-                          <a14:useLocalDpi xmlns:a14="http://schemas.microsoft.com/office/drawing/2010/main" val="0"/>
-                        </a:ext>
-                      </a:extLst>
-                    </a:blip>
-                    <a:srcRect/>
-                    <a:stretch>
-                      <a:fillRect/>
-                    </a:stretch>
-                  </pic:blipFill>
-                  <pic:spPr bwMode="auto">
-                    <a:xfrm>
-                      <a:off x="0" y="0"/>
-                      <a:ext cx="1438275" cy="276225"/>
-                    </a:xfrm>
-                    <a:prstGeom prst="rect">
-                      <a:avLst/>
-                    </a:prstGeom>
-                    <a:noFill/>
-                    <a:ln>
-                      <a:noFill/>
-                    </a:ln>
-                  </pic:spPr>
-                </pic:pic>
-              </a:graphicData>
-            </a:graphic>
-          </wp:inline>
-        </w:drawing>
-      </w:r>
     </w:p>
     <w:p>
       <w:pPr>
@@ -733,6 +679,8 @@
           <w:rFonts w:ascii="Verdana" w:hAnsi="Verdana"/>
         </w:rPr>
       </w:pPr>
+      <w:bookmarkStart w:id="4" w:name="_GoBack"/>
+      <w:bookmarkEnd w:id="4"/>
       <w:r>
         <w:rPr>
           <w:rFonts w:ascii="Verdana" w:hAnsi="Verdana"/>
@@ -3287,28 +3235,23 @@
           <w:rFonts w:ascii="Verdana" w:hAnsi="Verdana"/>
         </w:rPr>
       </w:pPr>
-      <w:bookmarkStart w:id="4" w:name="_Toc433104436"/>
-      <w:bookmarkStart w:id="5" w:name="_Toc463366571"/>
+      <w:bookmarkStart w:id="5" w:name="_Toc433104436"/>
+      <w:bookmarkStart w:id="6" w:name="_Toc463366571"/>
       <w:r>
         <w:rPr>
           <w:rFonts w:ascii="Verdana" w:hAnsi="Verdana"/>
         </w:rPr>
         <w:t>Introduction</w:t>
       </w:r>
-      <w:bookmarkEnd w:id="4"/>
       <w:bookmarkEnd w:id="5"/>
-    </w:p>
-    <w:p>
-      <w:pPr>
-        <w:pStyle w:val="BodyText"/>
-      </w:pPr>
-      <w:r>
-        <w:t>This document detai</w:t>
-      </w:r>
-      <w:bookmarkStart w:id="6" w:name="_GoBack"/>
       <w:bookmarkEnd w:id="6"/>
-      <w:r>
-        <w:t>ls the Change and Configuration Management for SCM Blog project. The focus of this document is to clearly communicate and explain the criteria for implementing effective and efficient change and configuration management</w:t>
+    </w:p>
+    <w:p>
+      <w:pPr>
+        <w:pStyle w:val="BodyText"/>
+      </w:pPr>
+      <w:r>
+        <w:t>This document details the Change and Configuration Management for SCM Blog project. The focus of this document is to clearly communicate and explain the criteria for implementing effective and efficient change and configuration management</w:t>
       </w:r>
       <w:r>
         <w:t xml:space="preserve"> in an environment that supports shared documentation, code and </w:t>
@@ -4167,9 +4110,9 @@
             <o:lock v:ext="edit" aspectratio="t"/>
           </v:shapetype>
           <v:shape id="_x0000_i1025" type="#_x0000_t75" style="width:382.6pt;height:188.35pt" o:ole="">
-            <v:imagedata r:id="rId9" o:title=""/>
+            <v:imagedata r:id="rId8" o:title=""/>
           </v:shape>
-          <o:OLEObject Type="Embed" ProgID="Visio.Drawing.11" ShapeID="_x0000_i1025" DrawAspect="Content" ObjectID="_1537189533" r:id="rId10"/>
+          <o:OLEObject Type="Embed" ProgID="Visio.Drawing.11" ShapeID="_x0000_i1025" DrawAspect="Content" ObjectID="_1537366699" r:id="rId9"/>
         </w:object>
       </w:r>
     </w:p>
@@ -4616,7 +4559,7 @@
                 <w:rFonts w:ascii="Verdana" w:hAnsi="Verdana"/>
               </w:rPr>
             </w:pPr>
-            <w:hyperlink r:id="rId11" w:history="1">
+            <w:hyperlink r:id="rId10" w:history="1">
               <w:r>
                 <w:rPr>
                   <w:rStyle w:val="Hyperlink"/>
@@ -4722,7 +4665,7 @@
                 <w:rFonts w:ascii="Verdana" w:hAnsi="Verdana"/>
               </w:rPr>
             </w:pPr>
-            <w:hyperlink r:id="rId12" w:history="1">
+            <w:hyperlink r:id="rId11" w:history="1">
               <w:r>
                 <w:rPr>
                   <w:rStyle w:val="Hyperlink"/>
@@ -4807,7 +4750,7 @@
                 <w:rFonts w:ascii="Verdana" w:hAnsi="Verdana"/>
               </w:rPr>
             </w:pPr>
-            <w:hyperlink r:id="rId13" w:history="1">
+            <w:hyperlink r:id="rId12" w:history="1">
               <w:r>
                 <w:rPr>
                   <w:rStyle w:val="Hyperlink"/>
@@ -4892,7 +4835,7 @@
                 <w:rFonts w:ascii="Verdana" w:hAnsi="Verdana"/>
               </w:rPr>
             </w:pPr>
-            <w:hyperlink r:id="rId14" w:history="1">
+            <w:hyperlink r:id="rId13" w:history="1">
               <w:r>
                 <w:rPr>
                   <w:rStyle w:val="Hyperlink"/>
@@ -5471,9 +5414,9 @@
       <w:r>
         <w:object w:dxaOrig="10750" w:dyaOrig="5511">
           <v:shape id="_x0000_i1026" type="#_x0000_t75" style="width:454.6pt;height:232.75pt" o:ole="">
-            <v:imagedata r:id="rId15" o:title=""/>
+            <v:imagedata r:id="rId14" o:title=""/>
           </v:shape>
-          <o:OLEObject Type="Embed" ProgID="Visio.Drawing.11" ShapeID="_x0000_i1026" DrawAspect="Content" ObjectID="_1537189534" r:id="rId16"/>
+          <o:OLEObject Type="Embed" ProgID="Visio.Drawing.11" ShapeID="_x0000_i1026" DrawAspect="Content" ObjectID="_1537366700" r:id="rId15"/>
         </w:object>
       </w:r>
     </w:p>
@@ -6921,9 +6864,9 @@
       <w:r>
         <w:object w:dxaOrig="15778" w:dyaOrig="6027">
           <v:shape id="_x0000_i1027" type="#_x0000_t75" style="width:453.75pt;height:173.3pt" o:ole="">
-            <v:imagedata r:id="rId17" o:title=""/>
+            <v:imagedata r:id="rId16" o:title=""/>
           </v:shape>
-          <o:OLEObject Type="Embed" ProgID="Visio.Drawing.11" ShapeID="_x0000_i1027" DrawAspect="Content" ObjectID="_1537189535" r:id="rId18"/>
+          <o:OLEObject Type="Embed" ProgID="Visio.Drawing.11" ShapeID="_x0000_i1027" DrawAspect="Content" ObjectID="_1537366701" r:id="rId17"/>
         </w:object>
       </w:r>
     </w:p>
@@ -8270,8 +8213,8 @@
       </w:pPr>
     </w:p>
     <w:sectPr>
-      <w:headerReference w:type="default" r:id="rId19"/>
-      <w:footerReference w:type="default" r:id="rId20"/>
+      <w:headerReference w:type="default" r:id="rId18"/>
+      <w:footerReference w:type="default" r:id="rId19"/>
       <w:pgSz w:w="11909" w:h="16834" w:code="9"/>
       <w:pgMar w:top="1411" w:right="1411" w:bottom="1411" w:left="1411" w:header="720" w:footer="720" w:gutter="0"/>
       <w:cols w:space="720"/>
@@ -8443,24 +8386,6 @@
               <w:szCs w:val="16"/>
             </w:rPr>
           </w:pPr>
-          <w:r>
-            <w:rPr>
-              <w:rFonts w:ascii="Verdana" w:hAnsi="Verdana" w:cs="Arial"/>
-              <w:sz w:val="16"/>
-              <w:szCs w:val="16"/>
-            </w:rPr>
-            <w:t xml:space="preserve">Confidential © </w:t>
-          </w:r>
-          <w:proofErr w:type="spellStart"/>
-          <w:r>
-            <w:rPr>
-              <w:rFonts w:ascii="Verdana" w:hAnsi="Verdana" w:cs="Arial"/>
-              <w:sz w:val="16"/>
-              <w:szCs w:val="16"/>
-            </w:rPr>
-            <w:t>Mitrais</w:t>
-          </w:r>
-          <w:proofErr w:type="spellEnd"/>
         </w:p>
       </w:tc>
       <w:tc>
@@ -8512,7 +8437,7 @@
               <w:sz w:val="16"/>
               <w:szCs w:val="16"/>
             </w:rPr>
-            <w:t>4</w:t>
+            <w:t>12</w:t>
           </w:r>
           <w:r>
             <w:rPr>
@@ -12779,7 +12704,7 @@
 </file>
 
 <file path=customXml/itemProps1.xml><?xml version="1.0" encoding="utf-8"?>
-<ds:datastoreItem xmlns:ds="http://schemas.openxmlformats.org/officeDocument/2006/customXml" ds:itemID="{BD700451-FF67-45D7-B222-45ADEE7EEE8D}">
+<ds:datastoreItem xmlns:ds="http://schemas.openxmlformats.org/officeDocument/2006/customXml" ds:itemID="{DDBE3AD1-9B2D-4FAD-8EC4-7BD1AB2711F9}">
   <ds:schemaRefs>
     <ds:schemaRef ds:uri="http://schemas.openxmlformats.org/officeDocument/2006/bibliography"/>
   </ds:schemaRefs>

</xml_diff>